<commit_message>
resume update and amref section
</commit_message>
<xml_diff>
--- a/res/files/Resume.docx
+++ b/res/files/Resume.docx
@@ -693,7 +693,6 @@
               <w:t>Undertaking Cisco Certified Network Analyst certification (CCNA1)</w:t>
             </w:r>
           </w:p>
-          <w:p/>
           <w:p>
             <w:pPr>
               <w:pStyle w:val="Heading2"/>
@@ -807,6 +806,103 @@
                 <w:sz w:val="24"/>
                 <w:szCs w:val="24"/>
               </w:rPr>
+              <w:t xml:space="preserve"> April 2023</w:t>
+            </w:r>
+          </w:p>
+          <w:p>
+            <w:pPr>
+              <w:rPr>
+                <w:sz w:val="22"/>
+              </w:rPr>
+            </w:pPr>
+            <w:r>
+              <w:t>W</w:t>
+            </w:r>
+            <w:r>
+              <w:rPr>
+                <w:sz w:val="22"/>
+              </w:rPr>
+              <w:t>ork</w:t>
+            </w:r>
+            <w:r>
+              <w:rPr>
+                <w:sz w:val="22"/>
+              </w:rPr>
+              <w:t>ed under the ICT and smart City division to develop applications to support different functions of the organization.</w:t>
+            </w:r>
+          </w:p>
+          <w:p>
+            <w:pPr>
+              <w:rPr>
+                <w:sz w:val="22"/>
+              </w:rPr>
+            </w:pPr>
+          </w:p>
+          <w:p>
+            <w:pPr>
+              <w:rPr>
+                <w:b/>
+                <w:sz w:val="24"/>
+                <w:szCs w:val="24"/>
+              </w:rPr>
+            </w:pPr>
+            <w:r>
+              <w:rPr>
+                <w:b/>
+                <w:sz w:val="24"/>
+                <w:szCs w:val="24"/>
+              </w:rPr>
+              <w:t xml:space="preserve">Junior Developer – </w:t>
+            </w:r>
+            <w:proofErr w:type="spellStart"/>
+            <w:r>
+              <w:rPr>
+                <w:b/>
+                <w:sz w:val="24"/>
+                <w:szCs w:val="24"/>
+              </w:rPr>
+              <w:t>Amref</w:t>
+            </w:r>
+            <w:proofErr w:type="spellEnd"/>
+            <w:r>
+              <w:rPr>
+                <w:b/>
+                <w:sz w:val="24"/>
+                <w:szCs w:val="24"/>
+              </w:rPr>
+              <w:t xml:space="preserve"> Health Africa</w:t>
+            </w:r>
+          </w:p>
+          <w:p>
+            <w:pPr>
+              <w:rPr>
+                <w:color w:val="00B0F0"/>
+                <w:sz w:val="24"/>
+                <w:szCs w:val="24"/>
+              </w:rPr>
+            </w:pPr>
+            <w:r>
+              <w:rPr>
+                <w:color w:val="00B0F0"/>
+                <w:sz w:val="24"/>
+                <w:szCs w:val="24"/>
+              </w:rPr>
+              <w:t xml:space="preserve">April 2023 </w:t>
+            </w:r>
+            <w:r>
+              <w:rPr>
+                <w:color w:val="00B0F0"/>
+                <w:sz w:val="24"/>
+                <w:szCs w:val="24"/>
+              </w:rPr>
+              <w:t>–</w:t>
+            </w:r>
+            <w:r>
+              <w:rPr>
+                <w:color w:val="00B0F0"/>
+                <w:sz w:val="24"/>
+                <w:szCs w:val="24"/>
+              </w:rPr>
               <w:t xml:space="preserve"> Present</w:t>
             </w:r>
           </w:p>
@@ -817,17 +913,30 @@
               </w:rPr>
             </w:pPr>
             <w:r>
-              <w:t>Wo</w:t>
-            </w:r>
-            <w:r>
-              <w:rPr>
-                <w:sz w:val="22"/>
-              </w:rPr>
-              <w:t>rked under the ICT and smart City division to develop applications to support different functions of the organization.</w:t>
-            </w:r>
-          </w:p>
-          <w:bookmarkStart w:id="0" w:name="_GoBack" w:displacedByCustomXml="next"/>
-          <w:bookmarkEnd w:id="0" w:displacedByCustomXml="next"/>
+              <w:rPr>
+                <w:sz w:val="22"/>
+              </w:rPr>
+              <w:t>Working</w:t>
+            </w:r>
+            <w:r>
+              <w:rPr>
+                <w:sz w:val="22"/>
+              </w:rPr>
+              <w:t xml:space="preserve"> under the ICT Department to providing ICT support to AMREF </w:t>
+            </w:r>
+            <w:r>
+              <w:rPr>
+                <w:sz w:val="22"/>
+              </w:rPr>
+              <w:t>personnel.</w:t>
+            </w:r>
+            <w:r>
+              <w:rPr>
+                <w:sz w:val="22"/>
+              </w:rPr>
+              <w:t xml:space="preserve"> </w:t>
+            </w:r>
+          </w:p>
           <w:sdt>
             <w:sdtPr>
               <w:id w:val="1669594239"/>
@@ -870,7 +979,7 @@
                 <w:color w:val="000000" w:themeColor="text1"/>
                 <w:sz w:val="22"/>
               </w:rPr>
-              <w:t>1.Backend web development with Node.js</w:t>
+              <w:t>1. Full stack web development</w:t>
             </w:r>
             <w:r>
               <w:rPr>
@@ -878,7 +987,7 @@
                 <w:color w:val="000000" w:themeColor="text1"/>
                 <w:sz w:val="22"/>
               </w:rPr>
-              <w:t>,Express</w:t>
+              <w:t xml:space="preserve"> with the MERN stack</w:t>
             </w:r>
             <w:r>
               <w:rPr>
@@ -886,22 +995,16 @@
                 <w:color w:val="000000" w:themeColor="text1"/>
                 <w:sz w:val="22"/>
               </w:rPr>
-              <w:t xml:space="preserve"> as well as building full stack web applications with the MERN stack</w:t>
-            </w:r>
-            <w:r>
+              <w:t>(Mongoose,Express,React,Node js).</w:t>
+            </w:r>
+          </w:p>
+          <w:p>
+            <w:pPr>
               <w:rPr>
                 <w:noProof/>
                 <w:color w:val="000000" w:themeColor="text1"/>
                 <w:sz w:val="22"/>
               </w:rPr>
-              <w:t>(Mongoose,Express,React,Node js).</w:t>
-            </w:r>
-          </w:p>
-          <w:p>
-            <w:pPr>
-              <w:rPr>
-                <w:color w:val="FFFFFF" w:themeColor="background1"/>
-              </w:rPr>
             </w:pPr>
             <w:r>
               <w:rPr>
@@ -909,7 +1012,22 @@
                 <w:color w:val="000000" w:themeColor="text1"/>
                 <w:sz w:val="22"/>
               </w:rPr>
-              <w:t>2</w:t>
+              <w:t>2. Relational and Non-relational databases(mysql,mongoDB,Postgress).</w:t>
+            </w:r>
+          </w:p>
+          <w:p>
+            <w:pPr>
+              <w:rPr>
+                <w:color w:val="FFFFFF" w:themeColor="background1"/>
+              </w:rPr>
+            </w:pPr>
+            <w:r>
+              <w:rPr>
+                <w:noProof/>
+                <w:color w:val="000000" w:themeColor="text1"/>
+                <w:sz w:val="22"/>
+              </w:rPr>
+              <w:t>3</w:t>
             </w:r>
             <w:r>
               <w:rPr>
@@ -999,9 +1117,14 @@
     <w:p>
       <w:pPr>
         <w:tabs>
-          <w:tab w:val="left" w:pos="990"/>
+          <w:tab w:val="left" w:pos="6255"/>
         </w:tabs>
       </w:pPr>
+      <w:r>
+        <w:tab/>
+      </w:r>
+      <w:bookmarkStart w:id="0" w:name="_GoBack"/>
+      <w:bookmarkEnd w:id="0"/>
     </w:p>
     <w:sectPr>
       <w:headerReference w:type="default" r:id="rId9"/>
@@ -1078,7 +1201,7 @@
           <wp:docPr id="3" name="Graphic 3">
             <a:extLst xmlns:a="http://schemas.openxmlformats.org/drawingml/2006/main">
               <a:ext uri="{C183D7F6-B498-43B3-948B-1728B52AA6E4}">
-                <adec:decorative xmlns:adec="http://schemas.microsoft.com/office/drawing/2017/decorative" xmlns:w16sdtdh="http://schemas.microsoft.com/office/word/2020/wordml/sdtdatahash" xmlns:w16="http://schemas.microsoft.com/office/word/2018/wordml" xmlns:w16cid="http://schemas.microsoft.com/office/word/2016/wordml/cid" xmlns:w16cex="http://schemas.microsoft.com/office/word/2018/wordml/cex" xmlns:w="http://schemas.openxmlformats.org/wordprocessingml/2006/main" xmlns:w10="urn:schemas-microsoft-com:office:word" xmlns:v="urn:schemas-microsoft-com:vml" xmlns:oel="http://schemas.microsoft.com/office/2019/extlst" xmlns:o="urn:schemas-microsoft-com:office:office" xmlns:am3d="http://schemas.microsoft.com/office/drawing/2017/model3d" xmlns:aink="http://schemas.microsoft.com/office/drawing/2016/ink" xmlns:cx8="http://schemas.microsoft.com/office/drawing/2016/5/14/chartex" xmlns:cx7="http://schemas.microsoft.com/office/drawing/2016/5/13/chartex" xmlns:cx6="http://schemas.microsoft.com/office/drawing/2016/5/12/chartex" xmlns:cx5="http://schemas.microsoft.com/office/drawing/2016/5/11/chartex" xmlns:cx4="http://schemas.microsoft.com/office/drawing/2016/5/10/chartex" xmlns:cx3="http://schemas.microsoft.com/office/drawing/2016/5/9/chartex" xmlns:cx2="http://schemas.microsoft.com/office/drawing/2015/10/21/chartex" xmlns="" val="1"/>
+                <adec:decorative xmlns="" xmlns:cx2="http://schemas.microsoft.com/office/drawing/2015/10/21/chartex" xmlns:cx3="http://schemas.microsoft.com/office/drawing/2016/5/9/chartex" xmlns:cx4="http://schemas.microsoft.com/office/drawing/2016/5/10/chartex" xmlns:cx5="http://schemas.microsoft.com/office/drawing/2016/5/11/chartex" xmlns:cx6="http://schemas.microsoft.com/office/drawing/2016/5/12/chartex" xmlns:cx7="http://schemas.microsoft.com/office/drawing/2016/5/13/chartex" xmlns:cx8="http://schemas.microsoft.com/office/drawing/2016/5/14/chartex" xmlns:aink="http://schemas.microsoft.com/office/drawing/2016/ink" xmlns:am3d="http://schemas.microsoft.com/office/drawing/2017/model3d" xmlns:o="urn:schemas-microsoft-com:office:office" xmlns:oel="http://schemas.microsoft.com/office/2019/extlst" xmlns:v="urn:schemas-microsoft-com:vml" xmlns:w10="urn:schemas-microsoft-com:office:word" xmlns:w="http://schemas.openxmlformats.org/wordprocessingml/2006/main" xmlns:w16cex="http://schemas.microsoft.com/office/word/2018/wordml/cex" xmlns:w16cid="http://schemas.microsoft.com/office/word/2016/wordml/cid" xmlns:w16="http://schemas.microsoft.com/office/word/2018/wordml" xmlns:w16sdtdh="http://schemas.microsoft.com/office/word/2020/wordml/sdtdatahash" xmlns:adec="http://schemas.microsoft.com/office/drawing/2017/decorative" val="1"/>
               </a:ext>
             </a:extLst>
           </wp:docPr>
@@ -1099,7 +1222,7 @@
                         <a14:useLocalDpi xmlns:a14="http://schemas.microsoft.com/office/drawing/2010/main" val="0"/>
                       </a:ext>
                       <a:ext uri="{96DAC541-7B7A-43D3-8B79-37D633B846F1}">
-                        <asvg:svgBlip xmlns:asvg="http://schemas.microsoft.com/office/drawing/2016/SVG/main" xmlns:w16sdtdh="http://schemas.microsoft.com/office/word/2020/wordml/sdtdatahash" xmlns:w16="http://schemas.microsoft.com/office/word/2018/wordml" xmlns:w16cid="http://schemas.microsoft.com/office/word/2016/wordml/cid" xmlns:w16cex="http://schemas.microsoft.com/office/word/2018/wordml/cex" xmlns:w="http://schemas.openxmlformats.org/wordprocessingml/2006/main" xmlns:w10="urn:schemas-microsoft-com:office:word" xmlns:v="urn:schemas-microsoft-com:vml" xmlns:oel="http://schemas.microsoft.com/office/2019/extlst" xmlns:o="urn:schemas-microsoft-com:office:office" xmlns:am3d="http://schemas.microsoft.com/office/drawing/2017/model3d" xmlns:aink="http://schemas.microsoft.com/office/drawing/2016/ink" xmlns:cx8="http://schemas.microsoft.com/office/drawing/2016/5/14/chartex" xmlns:cx7="http://schemas.microsoft.com/office/drawing/2016/5/13/chartex" xmlns:cx6="http://schemas.microsoft.com/office/drawing/2016/5/12/chartex" xmlns:cx5="http://schemas.microsoft.com/office/drawing/2016/5/11/chartex" xmlns:cx4="http://schemas.microsoft.com/office/drawing/2016/5/10/chartex" xmlns:cx3="http://schemas.microsoft.com/office/drawing/2016/5/9/chartex" xmlns:cx2="http://schemas.microsoft.com/office/drawing/2015/10/21/chartex" xmlns="" r:embed="rId2"/>
+                        <asvg:svgBlip xmlns="" xmlns:cx2="http://schemas.microsoft.com/office/drawing/2015/10/21/chartex" xmlns:cx3="http://schemas.microsoft.com/office/drawing/2016/5/9/chartex" xmlns:cx4="http://schemas.microsoft.com/office/drawing/2016/5/10/chartex" xmlns:cx5="http://schemas.microsoft.com/office/drawing/2016/5/11/chartex" xmlns:cx6="http://schemas.microsoft.com/office/drawing/2016/5/12/chartex" xmlns:cx7="http://schemas.microsoft.com/office/drawing/2016/5/13/chartex" xmlns:cx8="http://schemas.microsoft.com/office/drawing/2016/5/14/chartex" xmlns:aink="http://schemas.microsoft.com/office/drawing/2016/ink" xmlns:am3d="http://schemas.microsoft.com/office/drawing/2017/model3d" xmlns:o="urn:schemas-microsoft-com:office:office" xmlns:oel="http://schemas.microsoft.com/office/2019/extlst" xmlns:v="urn:schemas-microsoft-com:vml" xmlns:w10="urn:schemas-microsoft-com:office:word" xmlns:w="http://schemas.openxmlformats.org/wordprocessingml/2006/main" xmlns:w16cex="http://schemas.microsoft.com/office/word/2018/wordml/cex" xmlns:w16cid="http://schemas.microsoft.com/office/word/2016/wordml/cid" xmlns:w16="http://schemas.microsoft.com/office/word/2018/wordml" xmlns:w16sdtdh="http://schemas.microsoft.com/office/word/2020/wordml/sdtdatahash" xmlns:asvg="http://schemas.microsoft.com/office/drawing/2016/SVG/main" r:embed="rId2"/>
                       </a:ext>
                     </a:extLst>
                   </a:blip>
@@ -2458,7 +2581,7 @@
     <w:charset w:val="00"/>
     <w:family w:val="roman"/>
     <w:pitch w:val="variable"/>
-    <w:sig w:usb0="E0002AFF" w:usb1="C0007843" w:usb2="00000009" w:usb3="00000000" w:csb0="000001FF" w:csb1="00000000"/>
+    <w:sig w:usb0="E0002EFF" w:usb1="C000785B" w:usb2="00000009" w:usb3="00000000" w:csb0="000001FF" w:csb1="00000000"/>
   </w:font>
   <w:font w:name="Century Gothic">
     <w:panose1 w:val="020B0502020202020204"/>
@@ -2479,14 +2602,14 @@
     <w:charset w:val="00"/>
     <w:family w:val="swiss"/>
     <w:pitch w:val="variable"/>
-    <w:sig w:usb0="E00002FF" w:usb1="4000ACFF" w:usb2="00000001" w:usb3="00000000" w:csb0="0000019F" w:csb1="00000000"/>
+    <w:sig w:usb0="E4002EFF" w:usb1="C000247B" w:usb2="00000009" w:usb3="00000000" w:csb0="000001FF" w:csb1="00000000"/>
   </w:font>
   <w:font w:name="Calibri Light">
     <w:panose1 w:val="020F0302020204030204"/>
     <w:charset w:val="00"/>
     <w:family w:val="swiss"/>
     <w:pitch w:val="variable"/>
-    <w:sig w:usb0="A00002EF" w:usb1="4000207B" w:usb2="00000000" w:usb3="00000000" w:csb0="0000009F" w:csb1="00000000"/>
+    <w:sig w:usb0="E4002EFF" w:usb1="C000247B" w:usb2="00000009" w:usb3="00000000" w:csb0="000001FF" w:csb1="00000000"/>
   </w:font>
 </w:fonts>
 </file>
@@ -2511,6 +2634,7 @@
     <w:rsid w:val="003178C3"/>
     <w:rsid w:val="003F6142"/>
     <w:rsid w:val="006416C8"/>
+    <w:rsid w:val="00652F36"/>
     <w:rsid w:val="008D2E1A"/>
     <w:rsid w:val="00B972A8"/>
     <w:rsid w:val="00D6122F"/>

</xml_diff>